<commit_message>
Advanced lane finding - Submission v2_0
Changes:

(1) In perspective_transformation(): Corrected persective transformation source and destination points.
(2) In edge_detect(): Corrected color conversion.
(3) In  detect_lanes() and  opt_detect_lanes(): Corrected calculation of radii of curvature and vehicle offset.
(4) In class Line(): set the lane curve fit averaging to 3.
(5) In process_video_frame(image): added color conversion and improved the logic for calling etect_lanes() and  opt_detect_lanes()
</commit_message>
<xml_diff>
--- a/README.docx
+++ b/README.docx
@@ -20,8 +20,13 @@
       <w:pPr>
         <w:jc w:val="both"/>
       </w:pPr>
-      <w:r>
-        <w:t>Udacity Self Dr</w:t>
+      <w:proofErr w:type="spellStart"/>
+      <w:r>
+        <w:t>Udacity</w:t>
+      </w:r>
+      <w:proofErr w:type="spellEnd"/>
+      <w:r>
+        <w:t xml:space="preserve"> Self Dr</w:t>
       </w:r>
       <w:r>
         <w:t>iving Engineer –Term 1 Project 4</w:t>
@@ -88,7 +93,15 @@
         <w:jc w:val="both"/>
       </w:pPr>
       <w:r>
-        <w:t xml:space="preserve">Use color transforms, gradients, etc., to create a thresholded binary image. </w:t>
+        <w:t xml:space="preserve">Use color transforms, gradients, etc., to create a </w:t>
+      </w:r>
+      <w:proofErr w:type="spellStart"/>
+      <w:r>
+        <w:t>thresholded</w:t>
+      </w:r>
+      <w:proofErr w:type="spellEnd"/>
+      <w:r>
+        <w:t xml:space="preserve"> binary image. </w:t>
       </w:r>
     </w:p>
     <w:p>
@@ -217,25 +230,101 @@
       <w:r>
         <w:t xml:space="preserve">function </w:t>
       </w:r>
-      <w:r>
-        <w:t>calibrate_camera</w:t>
-      </w:r>
-      <w:r>
-        <w:t>()</w:t>
+      <w:proofErr w:type="spellStart"/>
+      <w:r>
+        <w:t>calibrate_</w:t>
+      </w:r>
+      <w:proofErr w:type="gramStart"/>
+      <w:r>
+        <w:t>camera</w:t>
+      </w:r>
+      <w:proofErr w:type="spellEnd"/>
+      <w:r>
+        <w:t>(</w:t>
+      </w:r>
+      <w:proofErr w:type="gramEnd"/>
+      <w:r>
+        <w:t>)</w:t>
       </w:r>
       <w:r>
         <w:t xml:space="preserve">. </w:t>
       </w:r>
       <w:r>
-        <w:t>I start by preparing "object points", which will be the (x, y, z) coordinates of the chessboard corners in the world. Here I am assuming the chessboard is ﬁxed on the (x, y) plane at z=0, such that the object points are the same for each calibration image. Thus, objp is just a replicated array of coordinates, and objpoints will be appended with a copy of it every time I successfully detect all chessboard corners in a test image. imgpoints will be appended with the (x, y) pixel position of each of the corners in the image plane with each successful chessboard detection.</w:t>
-      </w:r>
-    </w:p>
-    <w:p>
-      <w:pPr>
-        <w:jc w:val="both"/>
-      </w:pPr>
-      <w:r>
-        <w:t>I then used the output objpoints and imgpoints to compute the camera calibration and distortion coefﬁcients using the cv2.calibrateCamera() function. I applied this distortion correction to the test image using the cv2.undistort() function and obtained this result</w:t>
+        <w:t xml:space="preserve">I start by preparing "object points", which will be the (x, y, </w:t>
+      </w:r>
+      <w:proofErr w:type="gramStart"/>
+      <w:r>
+        <w:t>z</w:t>
+      </w:r>
+      <w:proofErr w:type="gramEnd"/>
+      <w:r>
+        <w:t xml:space="preserve">) coordinates of the chessboard corners in the world. Here I am assuming the chessboard is ﬁxed on the (x, y) plane at z=0, such that the object points are the same for each calibration image. Thus, </w:t>
+      </w:r>
+      <w:proofErr w:type="spellStart"/>
+      <w:r>
+        <w:t>objp</w:t>
+      </w:r>
+      <w:proofErr w:type="spellEnd"/>
+      <w:r>
+        <w:t xml:space="preserve"> is just a replicated array of coordinates, and </w:t>
+      </w:r>
+      <w:proofErr w:type="spellStart"/>
+      <w:r>
+        <w:t>objpoints</w:t>
+      </w:r>
+      <w:proofErr w:type="spellEnd"/>
+      <w:r>
+        <w:t xml:space="preserve"> will be appended with a copy of it every time I successfully detect all chessboard corners in a test image. </w:t>
+      </w:r>
+      <w:proofErr w:type="spellStart"/>
+      <w:proofErr w:type="gramStart"/>
+      <w:r>
+        <w:t>imgpoints</w:t>
+      </w:r>
+      <w:proofErr w:type="spellEnd"/>
+      <w:proofErr w:type="gramEnd"/>
+      <w:r>
+        <w:t xml:space="preserve"> will be appended with the (x, y) pixel position of each of the corners in the image plane with each successful chessboard detection.</w:t>
+      </w:r>
+    </w:p>
+    <w:p>
+      <w:pPr>
+        <w:jc w:val="both"/>
+      </w:pPr>
+      <w:r>
+        <w:t xml:space="preserve">I then used the output </w:t>
+      </w:r>
+      <w:proofErr w:type="spellStart"/>
+      <w:r>
+        <w:t>objpoints</w:t>
+      </w:r>
+      <w:proofErr w:type="spellEnd"/>
+      <w:r>
+        <w:t xml:space="preserve"> and </w:t>
+      </w:r>
+      <w:proofErr w:type="spellStart"/>
+      <w:r>
+        <w:t>imgpoints</w:t>
+      </w:r>
+      <w:proofErr w:type="spellEnd"/>
+      <w:r>
+        <w:t xml:space="preserve"> to compute the camera calibration and distortion coefﬁcients using the </w:t>
+      </w:r>
+      <w:proofErr w:type="gramStart"/>
+      <w:r>
+        <w:t>cv2.calibrateCamera(</w:t>
+      </w:r>
+      <w:proofErr w:type="gramEnd"/>
+      <w:r>
+        <w:t xml:space="preserve">) function. I applied this distortion correction to the test image using the </w:t>
+      </w:r>
+      <w:proofErr w:type="gramStart"/>
+      <w:r>
+        <w:t>cv2.undistort(</w:t>
+      </w:r>
+      <w:proofErr w:type="gramEnd"/>
+      <w:r>
+        <w:t>) function and obtained this result</w:t>
       </w:r>
       <w:r>
         <w:t>s</w:t>
@@ -613,7 +702,15 @@
         <w:t xml:space="preserve"> </w:t>
       </w:r>
       <w:r>
-        <w:t>Each image is undistorted using cv2.undistort() using the camera calibration matrix found from the initial camera calibration step.</w:t>
+        <w:t xml:space="preserve">Each image is undistorted using </w:t>
+      </w:r>
+      <w:proofErr w:type="gramStart"/>
+      <w:r>
+        <w:t>cv2.undistort(</w:t>
+      </w:r>
+      <w:proofErr w:type="gramEnd"/>
+      <w:r>
+        <w:t>) using the camera calibration matrix found from the initial camera calibration step.</w:t>
       </w:r>
     </w:p>
     <w:tbl>
@@ -950,7 +1047,23 @@
         <w:t>Step2:</w:t>
       </w:r>
       <w:r>
-        <w:t xml:space="preserve"> Undistorted image is converted to edge detected thresholded image by using magnitudes of the sobel with kernel size of 9 and threshold</w:t>
+        <w:t xml:space="preserve"> Undistorted image is converted to edge detected </w:t>
+      </w:r>
+      <w:proofErr w:type="spellStart"/>
+      <w:r>
+        <w:t>thresholded</w:t>
+      </w:r>
+      <w:proofErr w:type="spellEnd"/>
+      <w:r>
+        <w:t xml:space="preserve"> image by using magnitudes of the </w:t>
+      </w:r>
+      <w:proofErr w:type="spellStart"/>
+      <w:r>
+        <w:t>sobel</w:t>
+      </w:r>
+      <w:proofErr w:type="spellEnd"/>
+      <w:r>
+        <w:t xml:space="preserve"> with kernel size of 9 and threshold</w:t>
       </w:r>
       <w:r>
         <w:t>s</w:t>
@@ -959,7 +1072,15 @@
         <w:t xml:space="preserve"> set to 75 and 255. In addition, S component of the HLS converted image with thresholds of 175 and 255. These are combined to form a combined binary image. The </w:t>
       </w:r>
       <w:r>
-        <w:t>methods and threshold values are derived after experimentation with different methods of sobel operation and thresholds. The chosen values are shown to provide satisfactory results.</w:t>
+        <w:t xml:space="preserve">methods and threshold values are derived after experimentation with different methods of </w:t>
+      </w:r>
+      <w:proofErr w:type="spellStart"/>
+      <w:r>
+        <w:t>sobel</w:t>
+      </w:r>
+      <w:proofErr w:type="spellEnd"/>
+      <w:r>
+        <w:t xml:space="preserve"> operation and thresholds. The chosen values are shown to provide satisfactory results.</w:t>
       </w:r>
       <w:r>
         <w:t xml:space="preserve"> These steps are </w:t>
@@ -968,29 +1089,61 @@
         <w:lastRenderedPageBreak/>
         <w:t xml:space="preserve">implemented in the function </w:t>
       </w:r>
-      <w:r>
-        <w:t>edge_detect</w:t>
-      </w:r>
-      <w:r>
-        <w:t xml:space="preserve">() and </w:t>
-      </w:r>
+      <w:proofErr w:type="spellStart"/>
+      <w:r>
+        <w:t>edge_</w:t>
+      </w:r>
+      <w:proofErr w:type="gramStart"/>
+      <w:r>
+        <w:t>detect</w:t>
+      </w:r>
+      <w:proofErr w:type="spellEnd"/>
+      <w:r>
+        <w:t>(</w:t>
+      </w:r>
+      <w:proofErr w:type="gramEnd"/>
+      <w:r>
+        <w:t xml:space="preserve">) and </w:t>
+      </w:r>
+      <w:proofErr w:type="spellStart"/>
       <w:r>
         <w:t>mag_thresh</w:t>
       </w:r>
+      <w:proofErr w:type="spellEnd"/>
       <w:r>
         <w:t xml:space="preserve">(). Functions </w:t>
       </w:r>
-      <w:r>
-        <w:t>abs_sobel_thresh</w:t>
-      </w:r>
-      <w:r>
-        <w:t xml:space="preserve">() and </w:t>
-      </w:r>
+      <w:proofErr w:type="spellStart"/>
+      <w:r>
+        <w:t>abs_sobel_</w:t>
+      </w:r>
+      <w:proofErr w:type="gramStart"/>
+      <w:r>
+        <w:t>thresh</w:t>
+      </w:r>
+      <w:proofErr w:type="spellEnd"/>
+      <w:r>
+        <w:t>(</w:t>
+      </w:r>
+      <w:proofErr w:type="gramEnd"/>
+      <w:r>
+        <w:t xml:space="preserve">) and </w:t>
+      </w:r>
+      <w:proofErr w:type="spellStart"/>
       <w:r>
         <w:t>dir_threshold</w:t>
       </w:r>
-      <w:r>
-        <w:t>() are developed to get absolute and directional value of the sobel operated image values. These functions are used for experimentation and are not used in the final pipeline.</w:t>
+      <w:proofErr w:type="spellEnd"/>
+      <w:r>
+        <w:t xml:space="preserve">() are developed to get absolute and directional value of the </w:t>
+      </w:r>
+      <w:proofErr w:type="spellStart"/>
+      <w:r>
+        <w:t>sobel</w:t>
+      </w:r>
+      <w:proofErr w:type="spellEnd"/>
+      <w:r>
+        <w:t xml:space="preserve"> operated image values. These functions are used for experimentation and are not used in the final pipeline.</w:t>
       </w:r>
     </w:p>
     <w:tbl>
@@ -1320,16 +1473,24 @@
       <w:pPr>
         <w:jc w:val="both"/>
       </w:pPr>
+      <w:proofErr w:type="gramStart"/>
       <w:r>
         <w:rPr>
           <w:b/>
         </w:rPr>
-        <w:t>Step  3:</w:t>
-      </w:r>
+        <w:t>Step  3</w:t>
+      </w:r>
+      <w:proofErr w:type="gramEnd"/>
       <w:r>
         <w:rPr>
           <w:b/>
         </w:rPr>
+        <w:t>:</w:t>
+      </w:r>
+      <w:r>
+        <w:rPr>
+          <w:b/>
+        </w:rPr>
         <w:t xml:space="preserve"> </w:t>
       </w:r>
       <w:r>
@@ -1358,45 +1519,89 @@
       <w:r>
         <w:t xml:space="preserve">The code for my perspective transform is includes a function called </w:t>
       </w:r>
-      <w:r>
-        <w:t xml:space="preserve">perspective_transformation </w:t>
-      </w:r>
-      <w:r>
-        <w:t>()</w:t>
-      </w:r>
-      <w:r>
-        <w:t>. The</w:t>
-      </w:r>
-      <w:r>
-        <w:t xml:space="preserve"> functi</w:t>
-      </w:r>
-      <w:r>
-        <w:t>on takes source (src</w:t>
-      </w:r>
-      <w:r>
-        <w:t>) and destination ( dst ) points. I chose the hardcode</w:t>
-      </w:r>
-      <w:r>
-        <w:t>d</w:t>
-      </w:r>
-      <w:r>
-        <w:t xml:space="preserve"> the source and destination points in the following manner:</w:t>
-      </w:r>
-    </w:p>
-    <w:p>
-      <w:pPr>
-        <w:jc w:val="both"/>
-      </w:pPr>
-      <w:r>
-        <w:t xml:space="preserve">    src = np.array([[490, 482],[810, 482],[1250, 720],[40, 720]], dtype=np.int32)</w:t>
-      </w:r>
-    </w:p>
-    <w:p>
-      <w:pPr>
-        <w:jc w:val="both"/>
-      </w:pPr>
-      <w:r>
-        <w:t xml:space="preserve">    dst = np.array([[0, 0], [1280, 0],[1250, 720],[40, 720]], dtype=np.int32)  </w:t>
+      <w:proofErr w:type="spellStart"/>
+      <w:r>
+        <w:t>perspective_transformation</w:t>
+      </w:r>
+      <w:proofErr w:type="spellEnd"/>
+      <w:r>
+        <w:t xml:space="preserve"> </w:t>
+      </w:r>
+      <w:r>
+        <w:t>(). The function takes source (</w:t>
+      </w:r>
+      <w:proofErr w:type="spellStart"/>
+      <w:r>
+        <w:t>src</w:t>
+      </w:r>
+      <w:proofErr w:type="spellEnd"/>
+      <w:r>
+        <w:t xml:space="preserve">) and destination </w:t>
+      </w:r>
+      <w:proofErr w:type="gramStart"/>
+      <w:r>
+        <w:t xml:space="preserve">( </w:t>
+      </w:r>
+      <w:proofErr w:type="spellStart"/>
+      <w:r>
+        <w:t>dst</w:t>
+      </w:r>
+      <w:proofErr w:type="spellEnd"/>
+      <w:proofErr w:type="gramEnd"/>
+      <w:r>
+        <w:t xml:space="preserve"> ) points. I chose the hardcoded the source and destination points in the following manner:</w:t>
+      </w:r>
+    </w:p>
+    <w:p>
+      <w:pPr>
+        <w:jc w:val="both"/>
+      </w:pPr>
+      <w:r>
+        <w:t xml:space="preserve">    </w:t>
+      </w:r>
+      <w:proofErr w:type="spellStart"/>
+      <w:proofErr w:type="gramStart"/>
+      <w:r>
+        <w:t>src</w:t>
+      </w:r>
+      <w:proofErr w:type="spellEnd"/>
+      <w:proofErr w:type="gramEnd"/>
+      <w:r>
+        <w:t xml:space="preserve"> = </w:t>
+      </w:r>
+      <w:proofErr w:type="spellStart"/>
+      <w:r>
+        <w:t>np.array</w:t>
+      </w:r>
+      <w:proofErr w:type="spellEnd"/>
+      <w:r>
+        <w:t>([[215,700], [1080,700], [735,480],[550,480]], np.int32)</w:t>
+      </w:r>
+    </w:p>
+    <w:p>
+      <w:pPr>
+        <w:jc w:val="both"/>
+      </w:pPr>
+      <w:r>
+        <w:t xml:space="preserve">    </w:t>
+      </w:r>
+      <w:proofErr w:type="spellStart"/>
+      <w:proofErr w:type="gramStart"/>
+      <w:r>
+        <w:t>dst</w:t>
+      </w:r>
+      <w:proofErr w:type="spellEnd"/>
+      <w:proofErr w:type="gramEnd"/>
+      <w:r>
+        <w:t xml:space="preserve"> = </w:t>
+      </w:r>
+      <w:proofErr w:type="spellStart"/>
+      <w:r>
+        <w:t>np.array</w:t>
+      </w:r>
+      <w:proofErr w:type="spellEnd"/>
+      <w:r>
+        <w:t xml:space="preserve">([[360,720], [960,720], [960,0], [360,0 ]], np.int32) </w:t>
       </w:r>
     </w:p>
     <w:p>
@@ -1406,22 +1611,132 @@
       <w:r>
         <w:t>These values are chosen based on observation and visualization.</w:t>
       </w:r>
-    </w:p>
-    <w:p>
-      <w:pPr>
-        <w:jc w:val="both"/>
-      </w:pPr>
-      <w:r>
-        <w:t xml:space="preserve">The resulting transformation matrix is used to convert combined binary image into perspective transformed image. </w:t>
+      <w:r>
+        <w:t xml:space="preserve"> Below figure illustrates the approach:</w:t>
+      </w:r>
+    </w:p>
+    <w:p>
+      <w:pPr>
+        <w:jc w:val="both"/>
+      </w:pPr>
+    </w:p>
+    <w:p>
+      <w:pPr>
+        <w:jc w:val="both"/>
+      </w:pPr>
+      <w:r>
+        <w:rPr>
+          <w:noProof/>
+        </w:rPr>
+        <w:lastRenderedPageBreak/>
+        <w:drawing>
+          <wp:inline distT="0" distB="0" distL="0" distR="0" wp14:anchorId="5027F604" wp14:editId="2815C634">
+            <wp:extent cx="5943600" cy="1688859"/>
+            <wp:effectExtent l="0" t="0" r="0" b="6985"/>
+            <wp:docPr id="6" name="Picture 6" descr="E:\courses\project4\submissionV1_1\advanced_lane_finding\output_images\perspective_image.png"/>
+            <wp:cNvGraphicFramePr>
+              <a:graphicFrameLocks xmlns:a="http://schemas.openxmlformats.org/drawingml/2006/main" noChangeAspect="1"/>
+            </wp:cNvGraphicFramePr>
+            <a:graphic xmlns:a="http://schemas.openxmlformats.org/drawingml/2006/main">
+              <a:graphicData uri="http://schemas.openxmlformats.org/drawingml/2006/picture">
+                <pic:pic xmlns:pic="http://schemas.openxmlformats.org/drawingml/2006/picture">
+                  <pic:nvPicPr>
+                    <pic:cNvPr id="0" name="Picture 1" descr="E:\courses\project4\submissionV1_1\advanced_lane_finding\output_images\perspective_image.png"/>
+                    <pic:cNvPicPr>
+                      <a:picLocks noChangeAspect="1" noChangeArrowheads="1"/>
+                    </pic:cNvPicPr>
+                  </pic:nvPicPr>
+                  <pic:blipFill>
+                    <a:blip r:embed="rId16">
+                      <a:extLst>
+                        <a:ext uri="{28A0092B-C50C-407E-A947-70E740481C1C}">
+                          <a14:useLocalDpi xmlns:a14="http://schemas.microsoft.com/office/drawing/2010/main" val="0"/>
+                        </a:ext>
+                      </a:extLst>
+                    </a:blip>
+                    <a:srcRect/>
+                    <a:stretch>
+                      <a:fillRect/>
+                    </a:stretch>
+                  </pic:blipFill>
+                  <pic:spPr bwMode="auto">
+                    <a:xfrm>
+                      <a:off x="0" y="0"/>
+                      <a:ext cx="5943600" cy="1688859"/>
+                    </a:xfrm>
+                    <a:prstGeom prst="rect">
+                      <a:avLst/>
+                    </a:prstGeom>
+                    <a:noFill/>
+                    <a:ln>
+                      <a:noFill/>
+                    </a:ln>
+                  </pic:spPr>
+                </pic:pic>
+              </a:graphicData>
+            </a:graphic>
+          </wp:inline>
+        </w:drawing>
+      </w:r>
+    </w:p>
+    <w:p>
+      <w:pPr>
+        <w:jc w:val="both"/>
+      </w:pPr>
+    </w:p>
+    <w:p>
+      <w:pPr>
+        <w:jc w:val="both"/>
+      </w:pPr>
+    </w:p>
+    <w:p>
+      <w:pPr>
+        <w:jc w:val="both"/>
+      </w:pPr>
+    </w:p>
+    <w:p>
+      <w:pPr>
+        <w:jc w:val="both"/>
+      </w:pPr>
+      <w:r>
+        <w:rPr>
+          <w:b/>
+        </w:rPr>
+        <w:t>Step 4</w:t>
+      </w:r>
+      <w:r>
+        <w:rPr>
+          <w:b/>
+        </w:rPr>
+        <w:t xml:space="preserve">: </w:t>
+      </w:r>
+      <w:r>
+        <w:t xml:space="preserve">The resulting transformation matrix </w:t>
+      </w:r>
+      <w:r>
+        <w:t xml:space="preserve">from the bird’s eye perspective transformation </w:t>
+      </w:r>
+      <w:r>
+        <w:t xml:space="preserve">is used to convert combined binary image into perspective transformed image. </w:t>
       </w:r>
       <w:r>
         <w:t xml:space="preserve">The resulting binary warped image is provided to </w:t>
       </w:r>
-      <w:r>
-        <w:t>detect_lanes</w:t>
-      </w:r>
-      <w:r>
-        <w:t xml:space="preserve">() routine to detect the lanes using histogram and window search method. The same routine calculates the polynomial fitting the lane lines, curvature of the lanes and the vehicle offset from center and returns these values.  I have </w:t>
+      <w:proofErr w:type="spellStart"/>
+      <w:r>
+        <w:t>detect_</w:t>
+      </w:r>
+      <w:proofErr w:type="gramStart"/>
+      <w:r>
+        <w:t>lanes</w:t>
+      </w:r>
+      <w:proofErr w:type="spellEnd"/>
+      <w:r>
+        <w:t>(</w:t>
+      </w:r>
+      <w:proofErr w:type="gramEnd"/>
+      <w:r>
+        <w:t xml:space="preserve">) routine to detect the lanes using histogram and window search method. The same routine calculates the polynomial fitting the lane lines, curvature of the lanes and the vehicle offset from center and returns these values.  I have </w:t>
       </w:r>
       <w:r>
         <w:t>based these measurements on</w:t>
@@ -1434,6 +1749,14 @@
       </w:r>
       <w:r>
         <w:t xml:space="preserve"> for converting pixel measurements to measurements in meters.</w:t>
+      </w:r>
+    </w:p>
+    <w:p>
+      <w:pPr>
+        <w:jc w:val="both"/>
+      </w:pPr>
+      <w:r>
+        <w:t>The figure below illustrates the steps with input combined binary image. The output visualization shows the window search and the curve fit drawn on the image (zoom the image to check the yellow lane which represents the curve fit lanes).</w:t>
       </w:r>
     </w:p>
     <w:p>
@@ -1469,7 +1792,6 @@
                 <w:b/>
                 <w:noProof/>
               </w:rPr>
-              <w:lastRenderedPageBreak/>
               <w:t xml:space="preserve">Input </w:t>
             </w:r>
             <w:r>
@@ -1534,7 +1856,7 @@
                           </pic:cNvPicPr>
                         </pic:nvPicPr>
                         <pic:blipFill>
-                          <a:blip r:embed="rId16" cstate="print">
+                          <a:blip r:embed="rId17" cstate="print">
                             <a:extLst>
                               <a:ext uri="{28A0092B-C50C-407E-A947-70E740481C1C}">
                                 <a14:useLocalDpi xmlns:a14="http://schemas.microsoft.com/office/drawing/2010/main" val="0"/>
@@ -1597,7 +1919,7 @@
                           </pic:cNvPicPr>
                         </pic:nvPicPr>
                         <pic:blipFill>
-                          <a:blip r:embed="rId17" cstate="print">
+                          <a:blip r:embed="rId18" cstate="print">
                             <a:extLst>
                               <a:ext uri="{28A0092B-C50C-407E-A947-70E740481C1C}">
                                 <a14:useLocalDpi xmlns:a14="http://schemas.microsoft.com/office/drawing/2010/main" val="0"/>
@@ -1647,6 +1969,7 @@
               <w:rPr>
                 <w:noProof/>
               </w:rPr>
+              <w:lastRenderedPageBreak/>
               <w:drawing>
                 <wp:inline distT="0" distB="0" distL="0" distR="0" wp14:anchorId="49B51134" wp14:editId="4261CB49">
                   <wp:extent cx="2948847" cy="1723744"/>
@@ -1731,7 +2054,7 @@
                           </pic:cNvPicPr>
                         </pic:nvPicPr>
                         <pic:blipFill>
-                          <a:blip r:embed="rId18" cstate="print">
+                          <a:blip r:embed="rId19" cstate="print">
                             <a:extLst>
                               <a:ext uri="{28A0092B-C50C-407E-A947-70E740481C1C}">
                                 <a14:useLocalDpi xmlns:a14="http://schemas.microsoft.com/office/drawing/2010/main" val="0"/>
@@ -1775,6 +2098,7 @@
       <w:pPr>
         <w:jc w:val="both"/>
       </w:pPr>
+      <w:proofErr w:type="gramStart"/>
       <w:r>
         <w:rPr>
           <w:b/>
@@ -1785,8 +2109,9 @@
         <w:rPr>
           <w:b/>
         </w:rPr>
-        <w:t xml:space="preserve">  4</w:t>
-      </w:r>
+        <w:t xml:space="preserve">  5</w:t>
+      </w:r>
+      <w:proofErr w:type="gramEnd"/>
       <w:r>
         <w:rPr>
           <w:b/>
@@ -1800,7 +2125,23 @@
         <w:t xml:space="preserve"> </w:t>
       </w:r>
       <w:r>
-        <w:t>In this final step, the lane lines are drawn on the undistorted image for visualization. In addition, the radius of curvature (which is the average of radius of curvature of left lane and right lane) is written and the vehicle offset from the lane center. This is implemented in draw_lanes_on_road() function.</w:t>
+        <w:t xml:space="preserve">In this final step, the lane lines are drawn on the undistorted image for visualization. In addition, the radius of curvature (which is the average of radius of curvature of left lane and right lane) is written and the vehicle offset from the lane center. This is implemented in </w:t>
+      </w:r>
+      <w:proofErr w:type="spellStart"/>
+      <w:r>
+        <w:t>draw_lanes_on_</w:t>
+      </w:r>
+      <w:proofErr w:type="gramStart"/>
+      <w:r>
+        <w:t>road</w:t>
+      </w:r>
+      <w:proofErr w:type="spellEnd"/>
+      <w:r>
+        <w:t>(</w:t>
+      </w:r>
+      <w:proofErr w:type="gramEnd"/>
+      <w:r>
+        <w:t>) function.</w:t>
       </w:r>
     </w:p>
     <w:tbl>
@@ -1888,7 +2229,7 @@
                           </pic:cNvPicPr>
                         </pic:nvPicPr>
                         <pic:blipFill>
-                          <a:blip r:embed="rId19" cstate="print">
+                          <a:blip r:embed="rId20" cstate="print">
                             <a:extLst>
                               <a:ext uri="{28A0092B-C50C-407E-A947-70E740481C1C}">
                                 <a14:useLocalDpi xmlns:a14="http://schemas.microsoft.com/office/drawing/2010/main" val="0"/>
@@ -1951,7 +2292,7 @@
                           </pic:cNvPicPr>
                         </pic:nvPicPr>
                         <pic:blipFill>
-                          <a:blip r:embed="rId20" cstate="print">
+                          <a:blip r:embed="rId21" cstate="print">
                             <a:extLst>
                               <a:ext uri="{28A0092B-C50C-407E-A947-70E740481C1C}">
                                 <a14:useLocalDpi xmlns:a14="http://schemas.microsoft.com/office/drawing/2010/main" val="0"/>
@@ -2019,7 +2360,7 @@
                           </pic:cNvPicPr>
                         </pic:nvPicPr>
                         <pic:blipFill>
-                          <a:blip r:embed="rId21" cstate="print">
+                          <a:blip r:embed="rId22" cstate="print">
                             <a:extLst>
                               <a:ext uri="{28A0092B-C50C-407E-A947-70E740481C1C}">
                                 <a14:useLocalDpi xmlns:a14="http://schemas.microsoft.com/office/drawing/2010/main" val="0"/>
@@ -2085,7 +2426,7 @@
                           </pic:cNvPicPr>
                         </pic:nvPicPr>
                         <pic:blipFill>
-                          <a:blip r:embed="rId22" cstate="print">
+                          <a:blip r:embed="rId23" cstate="print">
                             <a:extLst>
                               <a:ext uri="{28A0092B-C50C-407E-A947-70E740481C1C}">
                                 <a14:useLocalDpi xmlns:a14="http://schemas.microsoft.com/office/drawing/2010/main" val="0"/>
@@ -2158,7 +2499,23 @@
         <w:jc w:val="both"/>
       </w:pPr>
       <w:r>
-        <w:t>All the above steps for image pipeline are called from process_video_frame() function. This function</w:t>
+        <w:t xml:space="preserve">All the above steps for image pipeline are called from </w:t>
+      </w:r>
+      <w:proofErr w:type="spellStart"/>
+      <w:r>
+        <w:t>process_video_</w:t>
+      </w:r>
+      <w:proofErr w:type="gramStart"/>
+      <w:r>
+        <w:t>frame</w:t>
+      </w:r>
+      <w:proofErr w:type="spellEnd"/>
+      <w:r>
+        <w:t>(</w:t>
+      </w:r>
+      <w:proofErr w:type="gramEnd"/>
+      <w:r>
+        <w:t>) function. This function</w:t>
       </w:r>
       <w:r>
         <w:t xml:space="preserve"> accepts image are as its input and returns the final visualization as output. For video frame processing, below additional implementations are made:</w:t>
@@ -2187,13 +2544,24 @@
         <w:jc w:val="both"/>
       </w:pPr>
       <w:r>
+        <w:lastRenderedPageBreak/>
         <w:t xml:space="preserve">Optimized lane detect- This is implemented in function </w:t>
       </w:r>
-      <w:r>
-        <w:t>opt_detect_lanes</w:t>
-      </w:r>
-      <w:r>
-        <w:t>(). This function uses the information from the previous lane detections to perform a quick lane detect. In case if not enough lane pixels are detected (tested and empirically set to 7200), complete lane detect algorithm with histogram and window search is run.</w:t>
+      <w:proofErr w:type="spellStart"/>
+      <w:r>
+        <w:t>opt_detect_</w:t>
+      </w:r>
+      <w:proofErr w:type="gramStart"/>
+      <w:r>
+        <w:t>lanes</w:t>
+      </w:r>
+      <w:proofErr w:type="spellEnd"/>
+      <w:r>
+        <w:t>(</w:t>
+      </w:r>
+      <w:proofErr w:type="gramEnd"/>
+      <w:r>
+        <w:t>). This function uses the information from the previous lane detections to perform a quick lane detect. In case if not enough lane pixels are detected (tested and empirically set to 7200), complete lane detect algorithm with histogram and window search is run.</w:t>
       </w:r>
     </w:p>
     <w:p>
@@ -2239,24 +2607,21 @@
         <w:jc w:val="both"/>
       </w:pPr>
       <w:r>
-        <w:t>The output for the project_video.mp4</w:t>
-      </w:r>
-      <w:r>
-        <w:t xml:space="preserve"> (</w:t>
-      </w:r>
-      <w:hyperlink r:id="rId23" w:history="1">
+        <w:t>The output for the project_video.mp4 (</w:t>
+      </w:r>
+      <w:hyperlink r:id="rId24" w:history="1">
         <w:r>
           <w:rPr>
             <w:rStyle w:val="Hyperlink"/>
           </w:rPr>
-          <w:t>https://youtu.be/QiPN4YgjoWE</w:t>
+          <w:t>https://youtu.be/fSoVP9dX6V8</w:t>
         </w:r>
       </w:hyperlink>
       <w:r>
-        <w:t xml:space="preserve"> )</w:t>
-      </w:r>
-      <w:r>
-        <w:t xml:space="preserve"> is shown below which shows minimized jitter with good lane detection under various road conditions.</w:t>
+        <w:t xml:space="preserve"> </w:t>
+      </w:r>
+      <w:r>
+        <w:t>) is shown below which shows minimized jitter with good lane detection under various road conditions.</w:t>
       </w:r>
     </w:p>
     <w:p>
@@ -2281,9 +2646,9 @@
         </w:rPr>
         <w:drawing>
           <wp:inline distT="0" distB="0" distL="0" distR="0">
-            <wp:extent cx="5029200" cy="3352800"/>
-            <wp:effectExtent l="0" t="0" r="0" b="0"/>
-            <wp:docPr id="54" name="Video 54"/>
+            <wp:extent cx="3823335" cy="2548890"/>
+            <wp:effectExtent l="0" t="0" r="5715" b="3810"/>
+            <wp:docPr id="7" name="Video 7"/>
             <wp:cNvGraphicFramePr>
               <a:graphicFrameLocks xmlns:a="http://schemas.openxmlformats.org/drawingml/2006/main" noChangeAspect="1"/>
             </wp:cNvGraphicFramePr>
@@ -2291,17 +2656,17 @@
               <a:graphicData uri="http://schemas.openxmlformats.org/drawingml/2006/picture">
                 <pic:pic xmlns:pic="http://schemas.openxmlformats.org/drawingml/2006/picture">
                   <pic:nvPicPr>
-                    <pic:cNvPr id="54" name=""/>
+                    <pic:cNvPr id="7" name=""/>
                     <pic:cNvPicPr/>
                   </pic:nvPicPr>
                   <pic:blipFill>
-                    <a:blip r:embed="rId24">
+                    <a:blip r:embed="rId25">
                       <a:extLst>
                         <a:ext uri="{28A0092B-C50C-407E-A947-70E740481C1C}">
                           <a14:useLocalDpi xmlns:a14="http://schemas.microsoft.com/office/drawing/2010/main" val="0"/>
                         </a:ext>
                         <a:ext uri="{C809E66F-F1BF-436E-b5F7-EEA9579F0CBA}">
-                          <wp15:webVideoPr xmlns:wp15="http://schemas.microsoft.com/office/word/2012/wordprocessingDrawing" embeddedHtml="&lt;iframe width=&quot;560&quot; height=&quot;315&quot; src=&quot;https://www.youtube.com/embed/QiPN4YgjoWE?ecver=1&quot; frameborder=&quot;0&quot; allowfullscreen&gt;&lt;/iframe&gt;" h="315" w="560"/>
+                          <wp15:webVideoPr xmlns:wp15="http://schemas.microsoft.com/office/word/2012/wordprocessingDrawing" embeddedHtml="&lt;iframe width=&quot;854&quot; height=&quot;480&quot; src=&quot;https://www.youtube.com/embed/fSoVP9dX6V8?ecver=1&quot; frameborder=&quot;0&quot; allowfullscreen&gt;&lt;/iframe&gt;" h="480" w="854"/>
                         </a:ext>
                       </a:extLst>
                     </a:blip>
@@ -2312,7 +2677,7 @@
                   <pic:spPr>
                     <a:xfrm>
                       <a:off x="0" y="0"/>
-                      <a:ext cx="5029200" cy="3352800"/>
+                      <a:ext cx="3823335" cy="2548890"/>
                     </a:xfrm>
                     <a:prstGeom prst="rect">
                       <a:avLst/>
@@ -2324,14 +2689,6 @@
           </wp:inline>
         </w:drawing>
       </w:r>
-    </w:p>
-    <w:p>
-      <w:pPr>
-        <w:jc w:val="both"/>
-        <w:rPr>
-          <w:b/>
-        </w:rPr>
-      </w:pPr>
     </w:p>
     <w:p>
       <w:pPr>
@@ -2366,7 +2723,6 @@
         <w:textAlignment w:val="baseline"/>
       </w:pPr>
       <w:r>
-        <w:lastRenderedPageBreak/>
         <w:t xml:space="preserve">The project build run output shows the number of times histogram and window search used (20) and the number of times quick lane detect is used (1241). </w:t>
       </w:r>
     </w:p>
@@ -2438,7 +2794,27 @@
           <w:sz w:val="18"/>
           <w:szCs w:val="18"/>
         </w:rPr>
-        <w:t>[MoviePy] &gt;&gt;&gt;&gt; Building video p4_project_video.mp4</w:t>
+        <w:t>[</w:t>
+      </w:r>
+      <w:proofErr w:type="spellStart"/>
+      <w:r>
+        <w:rPr>
+          <w:rFonts w:ascii="Courier New" w:eastAsia="Times New Roman" w:hAnsi="Courier New" w:cs="Courier New"/>
+          <w:color w:val="000000"/>
+          <w:sz w:val="18"/>
+          <w:szCs w:val="18"/>
+        </w:rPr>
+        <w:t>MoviePy</w:t>
+      </w:r>
+      <w:proofErr w:type="spellEnd"/>
+      <w:r>
+        <w:rPr>
+          <w:rFonts w:ascii="Courier New" w:eastAsia="Times New Roman" w:hAnsi="Courier New" w:cs="Courier New"/>
+          <w:color w:val="000000"/>
+          <w:sz w:val="18"/>
+          <w:szCs w:val="18"/>
+        </w:rPr>
+        <w:t>] &gt;&gt;&gt;&gt; Building video p4_project_video.mp4</w:t>
       </w:r>
     </w:p>
     <w:p>
@@ -2478,7 +2854,27 @@
           <w:sz w:val="18"/>
           <w:szCs w:val="18"/>
         </w:rPr>
-        <w:t>[MoviePy] Writing video p4_project_video.mp4</w:t>
+        <w:t>[</w:t>
+      </w:r>
+      <w:proofErr w:type="spellStart"/>
+      <w:r>
+        <w:rPr>
+          <w:rFonts w:ascii="Courier New" w:eastAsia="Times New Roman" w:hAnsi="Courier New" w:cs="Courier New"/>
+          <w:color w:val="000000"/>
+          <w:sz w:val="18"/>
+          <w:szCs w:val="18"/>
+        </w:rPr>
+        <w:t>MoviePy</w:t>
+      </w:r>
+      <w:proofErr w:type="spellEnd"/>
+      <w:r>
+        <w:rPr>
+          <w:rFonts w:ascii="Courier New" w:eastAsia="Times New Roman" w:hAnsi="Courier New" w:cs="Courier New"/>
+          <w:color w:val="000000"/>
+          <w:sz w:val="18"/>
+          <w:szCs w:val="18"/>
+        </w:rPr>
+        <w:t>] Writing video p4_project_video.mp4</w:t>
       </w:r>
     </w:p>
     <w:p>
@@ -2536,7 +2932,27 @@
           <w:sz w:val="18"/>
           <w:szCs w:val="18"/>
         </w:rPr>
-        <w:t>| 1260/1261 [05:00&lt;00:00,  3.19it/s]</w:t>
+        <w:t>| 1260/1261 [04:33&lt;00:00</w:t>
+      </w:r>
+      <w:proofErr w:type="gramStart"/>
+      <w:r>
+        <w:rPr>
+          <w:rFonts w:ascii="Courier New" w:eastAsia="Times New Roman" w:hAnsi="Courier New" w:cs="Courier New"/>
+          <w:color w:val="000000"/>
+          <w:sz w:val="18"/>
+          <w:szCs w:val="18"/>
+        </w:rPr>
+        <w:t>,  4.51it</w:t>
+      </w:r>
+      <w:proofErr w:type="gramEnd"/>
+      <w:r>
+        <w:rPr>
+          <w:rFonts w:ascii="Courier New" w:eastAsia="Times New Roman" w:hAnsi="Courier New" w:cs="Courier New"/>
+          <w:color w:val="000000"/>
+          <w:sz w:val="18"/>
+          <w:szCs w:val="18"/>
+        </w:rPr>
+        <w:t>/s]</w:t>
       </w:r>
     </w:p>
     <w:p>
@@ -2576,7 +2992,27 @@
           <w:sz w:val="18"/>
           <w:szCs w:val="18"/>
         </w:rPr>
-        <w:t>[MoviePy] Done.</w:t>
+        <w:t>[</w:t>
+      </w:r>
+      <w:proofErr w:type="spellStart"/>
+      <w:r>
+        <w:rPr>
+          <w:rFonts w:ascii="Courier New" w:eastAsia="Times New Roman" w:hAnsi="Courier New" w:cs="Courier New"/>
+          <w:color w:val="000000"/>
+          <w:sz w:val="18"/>
+          <w:szCs w:val="18"/>
+        </w:rPr>
+        <w:t>MoviePy</w:t>
+      </w:r>
+      <w:proofErr w:type="spellEnd"/>
+      <w:r>
+        <w:rPr>
+          <w:rFonts w:ascii="Courier New" w:eastAsia="Times New Roman" w:hAnsi="Courier New" w:cs="Courier New"/>
+          <w:color w:val="000000"/>
+          <w:sz w:val="18"/>
+          <w:szCs w:val="18"/>
+        </w:rPr>
+        <w:t>] Done.</w:t>
       </w:r>
     </w:p>
     <w:p>
@@ -2616,7 +3052,27 @@
           <w:sz w:val="18"/>
           <w:szCs w:val="18"/>
         </w:rPr>
-        <w:t xml:space="preserve">[MoviePy] &gt;&gt;&gt;&gt; Video ready: p4_project_video.mp4 </w:t>
+        <w:t>[</w:t>
+      </w:r>
+      <w:proofErr w:type="spellStart"/>
+      <w:r>
+        <w:rPr>
+          <w:rFonts w:ascii="Courier New" w:eastAsia="Times New Roman" w:hAnsi="Courier New" w:cs="Courier New"/>
+          <w:color w:val="000000"/>
+          <w:sz w:val="18"/>
+          <w:szCs w:val="18"/>
+        </w:rPr>
+        <w:t>MoviePy</w:t>
+      </w:r>
+      <w:proofErr w:type="spellEnd"/>
+      <w:r>
+        <w:rPr>
+          <w:rFonts w:ascii="Courier New" w:eastAsia="Times New Roman" w:hAnsi="Courier New" w:cs="Courier New"/>
+          <w:color w:val="000000"/>
+          <w:sz w:val="18"/>
+          <w:szCs w:val="18"/>
+        </w:rPr>
+        <w:t xml:space="preserve">] &gt;&gt;&gt;&gt; Video ready: p4_project_video.mp4 </w:t>
       </w:r>
     </w:p>
     <w:p>
@@ -2687,7 +3143,7 @@
           <w:sz w:val="18"/>
           <w:szCs w:val="18"/>
         </w:rPr>
-        <w:t>Number of times histogram and window search is used: 20</w:t>
+        <w:t>Number of times histogram and window search is used: 16</w:t>
       </w:r>
     </w:p>
     <w:p>
@@ -2727,7 +3183,51 @@
           <w:sz w:val="18"/>
           <w:szCs w:val="18"/>
         </w:rPr>
-        <w:t>Number of times quick lanes detect is used : 1241</w:t>
+        <w:t xml:space="preserve">Number of times quick lanes detect is </w:t>
+      </w:r>
+      <w:proofErr w:type="gramStart"/>
+      <w:r>
+        <w:rPr>
+          <w:rFonts w:ascii="Courier New" w:eastAsia="Times New Roman" w:hAnsi="Courier New" w:cs="Courier New"/>
+          <w:color w:val="000000"/>
+          <w:sz w:val="18"/>
+          <w:szCs w:val="18"/>
+        </w:rPr>
+        <w:t>used :</w:t>
+      </w:r>
+      <w:proofErr w:type="gramEnd"/>
+      <w:r>
+        <w:rPr>
+          <w:rFonts w:ascii="Courier New" w:eastAsia="Times New Roman" w:hAnsi="Courier New" w:cs="Courier New"/>
+          <w:color w:val="000000"/>
+          <w:sz w:val="18"/>
+          <w:szCs w:val="18"/>
+        </w:rPr>
+        <w:t xml:space="preserve"> 1245</w:t>
+      </w:r>
+    </w:p>
+    <w:p>
+      <w:pPr>
+        <w:spacing w:after="0" w:line="240" w:lineRule="auto"/>
+        <w:jc w:val="center"/>
+        <w:textAlignment w:val="center"/>
+        <w:rPr>
+          <w:rFonts w:ascii="Helvetica" w:eastAsia="Times New Roman" w:hAnsi="Helvetica" w:cs="Helvetica"/>
+          <w:vanish/>
+          <w:color w:val="000000"/>
+          <w:sz w:val="20"/>
+          <w:szCs w:val="20"/>
+        </w:rPr>
+      </w:pPr>
+      <w:r>
+        <w:rPr>
+          <w:rFonts w:ascii="Helvetica" w:eastAsia="Times New Roman" w:hAnsi="Helvetica" w:cs="Helvetica"/>
+          <w:vanish/>
+          <w:color w:val="000000"/>
+          <w:sz w:val="20"/>
+          <w:szCs w:val="20"/>
+        </w:rPr>
+        <w:t>. . .</w:t>
       </w:r>
     </w:p>
     <w:p>
@@ -2754,31 +3254,36 @@
         <w:t>.</w:t>
       </w:r>
       <w:r>
-        <w:t xml:space="preserve"> To improve performance on the challenge videos, the pipeline need to be tuned for better lane detection and prediction. Some of important improvements include – improving the edge/lane detection, improving the lane prediction based on previous lane detections. </w:t>
+        <w:t xml:space="preserve"> To improve performance on the challenge videos, the pipeline need to be tuned for better lane detection and prediction. Some of important improvements include – improving the edge/lane detection, improving the lane prediction based on previous lane detections. Overall, this project prov</w:t>
+      </w:r>
+      <w:r>
+        <w:t>i</w:t>
+      </w:r>
+      <w:r>
+        <w:t xml:space="preserve">ded a deeper </w:t>
+      </w:r>
+      <w:r>
+        <w:t>understanding into</w:t>
+      </w:r>
+      <w:r>
+        <w:t xml:space="preserve"> the lane detection </w:t>
+      </w:r>
+      <w:r>
+        <w:t xml:space="preserve">challenges </w:t>
+      </w:r>
+      <w:r>
+        <w:t xml:space="preserve">and thanks to </w:t>
+      </w:r>
+      <w:proofErr w:type="spellStart"/>
+      <w:r>
+        <w:t>Udacity</w:t>
+      </w:r>
+      <w:proofErr w:type="spellEnd"/>
+      <w:r>
+        <w:t xml:space="preserve"> for putting this up as part of the course.</w:t>
       </w:r>
       <w:bookmarkStart w:id="0" w:name="_GoBack"/>
       <w:bookmarkEnd w:id="0"/>
-      <w:r>
-        <w:t>Overall, this project prov</w:t>
-      </w:r>
-      <w:r>
-        <w:t>i</w:t>
-      </w:r>
-      <w:r>
-        <w:t xml:space="preserve">ded a deeper </w:t>
-      </w:r>
-      <w:r>
-        <w:t>understanding into</w:t>
-      </w:r>
-      <w:r>
-        <w:t xml:space="preserve"> the lane detection </w:t>
-      </w:r>
-      <w:r>
-        <w:t xml:space="preserve">challenges </w:t>
-      </w:r>
-      <w:r>
-        <w:t>and thanks to Udacity for putting this up as part of the course.</w:t>
-      </w:r>
     </w:p>
     <w:p>
       <w:pPr>
@@ -2796,7 +3301,7 @@
       </w:pPr>
     </w:p>
     <w:sectPr>
-      <w:footerReference w:type="default" r:id="rId25"/>
+      <w:footerReference w:type="default" r:id="rId26"/>
       <w:pgSz w:w="12240" w:h="15840"/>
       <w:pgMar w:top="990" w:right="1440" w:bottom="1170" w:left="1440" w:header="720" w:footer="720" w:gutter="0"/>
       <w:cols w:space="720"/>
@@ -2856,7 +3361,35 @@
       <w:rPr>
         <w:sz w:val="16"/>
       </w:rPr>
-      <w:t>– Panchakshari Gollaratti v1.0 20</w:t>
+      <w:t xml:space="preserve">– </w:t>
+    </w:r>
+    <w:proofErr w:type="spellStart"/>
+    <w:r>
+      <w:rPr>
+        <w:sz w:val="16"/>
+      </w:rPr>
+      <w:t>Panchakshari</w:t>
+    </w:r>
+    <w:proofErr w:type="spellEnd"/>
+    <w:r>
+      <w:rPr>
+        <w:sz w:val="16"/>
+      </w:rPr>
+      <w:t xml:space="preserve"> </w:t>
+    </w:r>
+    <w:proofErr w:type="spellStart"/>
+    <w:r>
+      <w:rPr>
+        <w:sz w:val="16"/>
+      </w:rPr>
+      <w:t>Gollaratti</w:t>
+    </w:r>
+    <w:proofErr w:type="spellEnd"/>
+    <w:r>
+      <w:rPr>
+        <w:sz w:val="16"/>
+      </w:rPr>
+      <w:t xml:space="preserve"> v2.0 23</w:t>
     </w:r>
     <w:r>
       <w:rPr>
@@ -4375,7 +4908,7 @@
 </file>
 
 <file path=customXml/itemProps1.xml><?xml version="1.0" encoding="utf-8"?>
-<ds:datastoreItem xmlns:ds="http://schemas.openxmlformats.org/officeDocument/2006/customXml" ds:itemID="{A13075A9-343E-408B-B0F0-91FC5FDD5272}">
+<ds:datastoreItem xmlns:ds="http://schemas.openxmlformats.org/officeDocument/2006/customXml" ds:itemID="{AAB5F545-E281-4611-BFE4-3A4B8CC482D5}">
   <ds:schemaRefs>
     <ds:schemaRef ds:uri="http://schemas.openxmlformats.org/officeDocument/2006/bibliography"/>
   </ds:schemaRefs>

</xml_diff>